<commit_message>
Update of policies pages
</commit_message>
<xml_diff>
--- a/Policies/Business Ethics & Conduct POLICY.docx
+++ b/Policies/Business Ethics & Conduct POLICY.docx
@@ -4,14 +4,11 @@
   <w:body>
     <w:p>
       <w:pPr>
-        <w:spacing w:before="320" w:after="80" w:line="240" w:lineRule="auto"/>
-        <w:outlineLvl w:val="2"/>
-        <w:rPr>
-          <w:rFonts w:ascii="Times New Roman" w:eastAsia="Times New Roman" w:hAnsi="Times New Roman" w:cs="Times New Roman"/>
-          <w:b/>
-          <w:bCs/>
-          <w:sz w:val="27"/>
-          <w:szCs w:val="27"/>
+        <w:rPr>
+          <w:rFonts w:ascii="Arial" w:eastAsia="Times New Roman" w:hAnsi="Arial" w:cs="Arial"/>
+          <w:color w:val="434343"/>
+          <w:sz w:val="28"/>
+          <w:szCs w:val="28"/>
           <w:lang w:eastAsia="en-GB"/>
         </w:rPr>
       </w:pPr>
@@ -23,661 +20,7 @@
           <w:szCs w:val="28"/>
           <w:lang w:eastAsia="en-GB"/>
         </w:rPr>
-        <w:t>What the Data Protection Act 2018:</w:t>
-      </w:r>
-    </w:p>
-    <w:p>
-      <w:pPr>
-        <w:spacing w:after="0" w:line="240" w:lineRule="auto"/>
-        <w:rPr>
-          <w:rFonts w:ascii="Times New Roman" w:eastAsia="Times New Roman" w:hAnsi="Times New Roman" w:cs="Times New Roman"/>
-          <w:sz w:val="24"/>
-          <w:szCs w:val="24"/>
-          <w:lang w:eastAsia="en-GB"/>
-        </w:rPr>
-      </w:pPr>
-      <w:r>
-        <w:rPr>
-          <w:rFonts w:ascii="Arial" w:eastAsia="Times New Roman" w:hAnsi="Arial" w:cs="Arial"/>
-          <w:color w:val="000000"/>
-          <w:lang w:eastAsia="en-GB"/>
-        </w:rPr>
-        <w:t xml:space="preserve">The Data Protection Act of 2018 is a new legislation enacted by the British government which complements and expands upon the General Data Protection Regulation (GDPR) law created by the European Union. Both of these legislations were created to ensure the both the safety and integrity of a person's personal data by managing the way organisations are able to store and process this it. According gov.uk, the </w:t>
-      </w:r>
-      <w:proofErr w:type="spellStart"/>
-      <w:r>
-        <w:rPr>
-          <w:rFonts w:ascii="Arial" w:eastAsia="Times New Roman" w:hAnsi="Arial" w:cs="Arial"/>
-          <w:color w:val="000000"/>
-          <w:lang w:eastAsia="en-GB"/>
-        </w:rPr>
-        <w:t>The</w:t>
-      </w:r>
-      <w:proofErr w:type="spellEnd"/>
-      <w:r>
-        <w:rPr>
-          <w:rFonts w:ascii="Arial" w:eastAsia="Times New Roman" w:hAnsi="Arial" w:cs="Arial"/>
-          <w:color w:val="000000"/>
-          <w:lang w:eastAsia="en-GB"/>
-        </w:rPr>
-        <w:t xml:space="preserve"> Data Protection Act 2018 states that personal data used by organisations must be:</w:t>
-      </w:r>
-    </w:p>
-    <w:p>
-      <w:pPr>
-        <w:spacing w:after="0" w:line="240" w:lineRule="auto"/>
-        <w:rPr>
-          <w:rFonts w:ascii="Times New Roman" w:eastAsia="Times New Roman" w:hAnsi="Times New Roman" w:cs="Times New Roman"/>
-          <w:sz w:val="24"/>
-          <w:szCs w:val="24"/>
-          <w:lang w:eastAsia="en-GB"/>
-        </w:rPr>
-      </w:pPr>
-    </w:p>
-    <w:p>
-      <w:pPr>
-        <w:numPr>
-          <w:ilvl w:val="0"/>
-          <w:numId w:val="12"/>
-        </w:numPr>
-        <w:spacing w:after="0" w:line="240" w:lineRule="auto"/>
-        <w:ind w:left="1020"/>
-        <w:textAlignment w:val="baseline"/>
-        <w:rPr>
-          <w:rFonts w:ascii="Arial" w:eastAsia="Times New Roman" w:hAnsi="Arial" w:cs="Arial"/>
-          <w:color w:val="0B0C0C"/>
-          <w:lang w:eastAsia="en-GB"/>
-        </w:rPr>
-      </w:pPr>
-      <w:r>
-        <w:rPr>
-          <w:rFonts w:ascii="Arial" w:eastAsia="Times New Roman" w:hAnsi="Arial" w:cs="Arial"/>
-          <w:color w:val="0B0C0C"/>
-          <w:lang w:eastAsia="en-GB"/>
-        </w:rPr>
-        <w:t>used for specified, explicit purposes</w:t>
-      </w:r>
-    </w:p>
-    <w:p>
-      <w:pPr>
-        <w:numPr>
-          <w:ilvl w:val="0"/>
-          <w:numId w:val="12"/>
-        </w:numPr>
-        <w:spacing w:after="0" w:line="240" w:lineRule="auto"/>
-        <w:ind w:left="1020"/>
-        <w:textAlignment w:val="baseline"/>
-        <w:rPr>
-          <w:rFonts w:ascii="Arial" w:eastAsia="Times New Roman" w:hAnsi="Arial" w:cs="Arial"/>
-          <w:color w:val="0B0C0C"/>
-          <w:lang w:eastAsia="en-GB"/>
-        </w:rPr>
-      </w:pPr>
-      <w:r>
-        <w:rPr>
-          <w:rFonts w:ascii="Arial" w:eastAsia="Times New Roman" w:hAnsi="Arial" w:cs="Arial"/>
-          <w:color w:val="0B0C0C"/>
-          <w:lang w:eastAsia="en-GB"/>
-        </w:rPr>
-        <w:t>used in a way that is adequate, relevant and limited to only what is necessary</w:t>
-      </w:r>
-    </w:p>
-    <w:p>
-      <w:pPr>
-        <w:spacing w:after="0" w:line="240" w:lineRule="auto"/>
-        <w:ind w:left="720"/>
-        <w:rPr>
-          <w:rFonts w:ascii="Times New Roman" w:eastAsia="Times New Roman" w:hAnsi="Times New Roman" w:cs="Times New Roman"/>
-          <w:sz w:val="24"/>
-          <w:szCs w:val="24"/>
-          <w:lang w:eastAsia="en-GB"/>
-        </w:rPr>
-      </w:pPr>
-      <w:r>
-        <w:rPr>
-          <w:rFonts w:ascii="Arial" w:eastAsia="Times New Roman" w:hAnsi="Arial" w:cs="Arial"/>
-          <w:color w:val="0B0C0C"/>
-          <w:lang w:eastAsia="en-GB"/>
-        </w:rPr>
-        <w:t xml:space="preserve">     </w:t>
-      </w:r>
-      <w:proofErr w:type="gramStart"/>
-      <w:r>
-        <w:rPr>
-          <w:rFonts w:ascii="Arial" w:eastAsia="Times New Roman" w:hAnsi="Arial" w:cs="Arial"/>
-          <w:color w:val="0B0C0C"/>
-          <w:lang w:eastAsia="en-GB"/>
-        </w:rPr>
-        <w:t>accurate</w:t>
-      </w:r>
-      <w:proofErr w:type="gramEnd"/>
-      <w:r>
-        <w:rPr>
-          <w:rFonts w:ascii="Arial" w:eastAsia="Times New Roman" w:hAnsi="Arial" w:cs="Arial"/>
-          <w:color w:val="0B0C0C"/>
-          <w:lang w:eastAsia="en-GB"/>
-        </w:rPr>
-        <w:t xml:space="preserve"> and, where necessary, kept up to date</w:t>
-      </w:r>
-    </w:p>
-    <w:p>
-      <w:pPr>
-        <w:numPr>
-          <w:ilvl w:val="0"/>
-          <w:numId w:val="13"/>
-        </w:numPr>
-        <w:spacing w:after="0" w:line="240" w:lineRule="auto"/>
-        <w:ind w:left="1020"/>
-        <w:textAlignment w:val="baseline"/>
-        <w:rPr>
-          <w:rFonts w:ascii="Arial" w:eastAsia="Times New Roman" w:hAnsi="Arial" w:cs="Arial"/>
-          <w:color w:val="0B0C0C"/>
-          <w:lang w:eastAsia="en-GB"/>
-        </w:rPr>
-      </w:pPr>
-      <w:r>
-        <w:rPr>
-          <w:rFonts w:ascii="Arial" w:eastAsia="Times New Roman" w:hAnsi="Arial" w:cs="Arial"/>
-          <w:color w:val="0B0C0C"/>
-          <w:lang w:eastAsia="en-GB"/>
-        </w:rPr>
-        <w:t>kept for no longer than is necessary</w:t>
-      </w:r>
-    </w:p>
-    <w:p>
-      <w:pPr>
-        <w:numPr>
-          <w:ilvl w:val="0"/>
-          <w:numId w:val="13"/>
-        </w:numPr>
-        <w:spacing w:after="0" w:line="240" w:lineRule="auto"/>
-        <w:ind w:left="1020"/>
-        <w:textAlignment w:val="baseline"/>
-        <w:rPr>
-          <w:rFonts w:ascii="Arial" w:eastAsia="Times New Roman" w:hAnsi="Arial" w:cs="Arial"/>
-          <w:color w:val="0B0C0C"/>
-          <w:lang w:eastAsia="en-GB"/>
-        </w:rPr>
-      </w:pPr>
-      <w:r>
-        <w:rPr>
-          <w:rFonts w:ascii="Arial" w:eastAsia="Times New Roman" w:hAnsi="Arial" w:cs="Arial"/>
-          <w:color w:val="0B0C0C"/>
-          <w:lang w:eastAsia="en-GB"/>
-        </w:rPr>
-        <w:t>handled in a way that ensures appropriate security, including protection against unlawful or unauthorised processing, access, loss, destruction or damage”</w:t>
-      </w:r>
-    </w:p>
-    <w:p>
-      <w:pPr>
-        <w:spacing w:after="0" w:line="240" w:lineRule="auto"/>
-        <w:rPr>
-          <w:rFonts w:ascii="Times New Roman" w:eastAsia="Times New Roman" w:hAnsi="Times New Roman" w:cs="Times New Roman"/>
-          <w:sz w:val="24"/>
-          <w:szCs w:val="24"/>
-          <w:lang w:eastAsia="en-GB"/>
-        </w:rPr>
-      </w:pPr>
-    </w:p>
-    <w:p>
-      <w:pPr>
-        <w:spacing w:after="0" w:line="240" w:lineRule="auto"/>
-        <w:rPr>
-          <w:rFonts w:ascii="Times New Roman" w:eastAsia="Times New Roman" w:hAnsi="Times New Roman" w:cs="Times New Roman"/>
-          <w:sz w:val="24"/>
-          <w:szCs w:val="24"/>
-          <w:lang w:eastAsia="en-GB"/>
-        </w:rPr>
-      </w:pPr>
-      <w:r>
-        <w:rPr>
-          <w:rFonts w:ascii="Arial" w:eastAsia="Times New Roman" w:hAnsi="Arial" w:cs="Arial"/>
-          <w:color w:val="0B0C0C"/>
-          <w:lang w:eastAsia="en-GB"/>
-        </w:rPr>
-        <w:t xml:space="preserve">gov.uk (2018) </w:t>
-      </w:r>
-      <w:r>
-        <w:rPr>
-          <w:rFonts w:ascii="Arial" w:eastAsia="Times New Roman" w:hAnsi="Arial" w:cs="Arial"/>
-          <w:i/>
-          <w:iCs/>
-          <w:color w:val="0B0C0C"/>
-          <w:lang w:eastAsia="en-GB"/>
-        </w:rPr>
-        <w:t>Data protection.</w:t>
-      </w:r>
-      <w:r>
-        <w:rPr>
-          <w:rFonts w:ascii="Arial" w:eastAsia="Times New Roman" w:hAnsi="Arial" w:cs="Arial"/>
-          <w:color w:val="0B0C0C"/>
-          <w:lang w:eastAsia="en-GB"/>
-        </w:rPr>
-        <w:t xml:space="preserve"> Available at: </w:t>
-      </w:r>
-      <w:hyperlink r:id="rId8" w:history="1">
-        <w:r>
-          <w:rPr>
-            <w:rFonts w:ascii="Arial" w:eastAsia="Times New Roman" w:hAnsi="Arial" w:cs="Arial"/>
-            <w:color w:val="1155CC"/>
-            <w:u w:val="single"/>
-            <w:lang w:eastAsia="en-GB"/>
-          </w:rPr>
-          <w:t>https://www.gov.uk/data-protection</w:t>
-        </w:r>
-      </w:hyperlink>
-      <w:r>
-        <w:rPr>
-          <w:rFonts w:ascii="Arial" w:eastAsia="Times New Roman" w:hAnsi="Arial" w:cs="Arial"/>
-          <w:color w:val="0B0C0C"/>
-          <w:lang w:eastAsia="en-GB"/>
-        </w:rPr>
-        <w:t xml:space="preserve"> (Accessed 06/11/2018).</w:t>
-      </w:r>
-    </w:p>
-    <w:p>
-      <w:pPr>
-        <w:spacing w:after="0" w:line="240" w:lineRule="auto"/>
-        <w:rPr>
-          <w:rFonts w:ascii="Times New Roman" w:eastAsia="Times New Roman" w:hAnsi="Times New Roman" w:cs="Times New Roman"/>
-          <w:sz w:val="24"/>
-          <w:szCs w:val="24"/>
-          <w:lang w:eastAsia="en-GB"/>
-        </w:rPr>
-      </w:pPr>
-    </w:p>
-    <w:p>
-      <w:pPr>
-        <w:spacing w:before="320" w:after="80" w:line="240" w:lineRule="auto"/>
-        <w:outlineLvl w:val="2"/>
-        <w:rPr>
-          <w:rFonts w:ascii="Times New Roman" w:eastAsia="Times New Roman" w:hAnsi="Times New Roman" w:cs="Times New Roman"/>
-          <w:b/>
-          <w:bCs/>
-          <w:sz w:val="27"/>
-          <w:szCs w:val="27"/>
-          <w:lang w:eastAsia="en-GB"/>
-        </w:rPr>
-      </w:pPr>
-      <w:r>
-        <w:rPr>
-          <w:rFonts w:ascii="Arial" w:eastAsia="Times New Roman" w:hAnsi="Arial" w:cs="Arial"/>
-          <w:color w:val="434343"/>
-          <w:sz w:val="28"/>
-          <w:szCs w:val="28"/>
-          <w:lang w:eastAsia="en-GB"/>
-        </w:rPr>
-        <w:t xml:space="preserve">What is General Data Protection </w:t>
-      </w:r>
-      <w:proofErr w:type="gramStart"/>
-      <w:r>
-        <w:rPr>
-          <w:rFonts w:ascii="Arial" w:eastAsia="Times New Roman" w:hAnsi="Arial" w:cs="Arial"/>
-          <w:color w:val="434343"/>
-          <w:sz w:val="28"/>
-          <w:szCs w:val="28"/>
-          <w:lang w:eastAsia="en-GB"/>
-        </w:rPr>
-        <w:t>Regulation:</w:t>
-      </w:r>
-      <w:proofErr w:type="gramEnd"/>
-    </w:p>
-    <w:p>
-      <w:pPr>
-        <w:spacing w:after="0" w:line="240" w:lineRule="auto"/>
-        <w:rPr>
-          <w:rFonts w:ascii="Times New Roman" w:eastAsia="Times New Roman" w:hAnsi="Times New Roman" w:cs="Times New Roman"/>
-          <w:sz w:val="24"/>
-          <w:szCs w:val="24"/>
-          <w:lang w:eastAsia="en-GB"/>
-        </w:rPr>
-      </w:pPr>
-      <w:r>
-        <w:rPr>
-          <w:rFonts w:ascii="Arial" w:eastAsia="Times New Roman" w:hAnsi="Arial" w:cs="Arial"/>
-          <w:color w:val="0B0C0C"/>
-          <w:lang w:eastAsia="en-GB"/>
-        </w:rPr>
-        <w:t xml:space="preserve">The General Data Protection Regulation or GDPR, is a new law created and put in place by the European Union in 2018. </w:t>
-      </w:r>
-      <w:proofErr w:type="spellStart"/>
-      <w:proofErr w:type="gramStart"/>
-      <w:r>
-        <w:rPr>
-          <w:rFonts w:ascii="Arial" w:eastAsia="Times New Roman" w:hAnsi="Arial" w:cs="Arial"/>
-          <w:color w:val="0B0C0C"/>
-          <w:lang w:eastAsia="en-GB"/>
-        </w:rPr>
-        <w:t>It’s</w:t>
-      </w:r>
-      <w:proofErr w:type="spellEnd"/>
-      <w:proofErr w:type="gramEnd"/>
-      <w:r>
-        <w:rPr>
-          <w:rFonts w:ascii="Arial" w:eastAsia="Times New Roman" w:hAnsi="Arial" w:cs="Arial"/>
-          <w:color w:val="0B0C0C"/>
-          <w:lang w:eastAsia="en-GB"/>
-        </w:rPr>
-        <w:t xml:space="preserve"> aim is similar to that of the Data Protection Act 2018, to ensure the safety of a person’s personal data while it’s being store and/or processed by an organisation. The principles set out by GDPR which the Information Commissioner's Office provide are as follows:</w:t>
-      </w:r>
-    </w:p>
-    <w:p>
-      <w:pPr>
-        <w:spacing w:after="0" w:line="240" w:lineRule="auto"/>
-        <w:rPr>
-          <w:rFonts w:ascii="Times New Roman" w:eastAsia="Times New Roman" w:hAnsi="Times New Roman" w:cs="Times New Roman"/>
-          <w:sz w:val="24"/>
-          <w:szCs w:val="24"/>
-          <w:lang w:eastAsia="en-GB"/>
-        </w:rPr>
-      </w:pPr>
-    </w:p>
-    <w:p>
-      <w:pPr>
-        <w:numPr>
-          <w:ilvl w:val="0"/>
-          <w:numId w:val="14"/>
-        </w:numPr>
-        <w:spacing w:after="0" w:line="240" w:lineRule="auto"/>
-        <w:textAlignment w:val="baseline"/>
-        <w:rPr>
-          <w:rFonts w:ascii="Verdana" w:eastAsia="Times New Roman" w:hAnsi="Verdana" w:cs="Times New Roman"/>
-          <w:color w:val="0B0C0C"/>
-          <w:lang w:eastAsia="en-GB"/>
-        </w:rPr>
-      </w:pPr>
-      <w:r>
-        <w:rPr>
-          <w:rFonts w:ascii="Arial" w:eastAsia="Times New Roman" w:hAnsi="Arial" w:cs="Arial"/>
-          <w:color w:val="0B0C0C"/>
-          <w:lang w:eastAsia="en-GB"/>
-        </w:rPr>
-        <w:t xml:space="preserve"> Lawfulness, fairness and transparency</w:t>
-      </w:r>
-    </w:p>
-    <w:p>
-      <w:pPr>
-        <w:numPr>
-          <w:ilvl w:val="0"/>
-          <w:numId w:val="14"/>
-        </w:numPr>
-        <w:spacing w:after="0" w:line="240" w:lineRule="auto"/>
-        <w:textAlignment w:val="baseline"/>
-        <w:rPr>
-          <w:rFonts w:ascii="Arial" w:eastAsia="Times New Roman" w:hAnsi="Arial" w:cs="Arial"/>
-          <w:color w:val="0B0C0C"/>
-          <w:lang w:eastAsia="en-GB"/>
-        </w:rPr>
-      </w:pPr>
-      <w:r>
-        <w:rPr>
-          <w:rFonts w:ascii="Arial" w:eastAsia="Times New Roman" w:hAnsi="Arial" w:cs="Arial"/>
-          <w:color w:val="0B0C0C"/>
-          <w:lang w:eastAsia="en-GB"/>
-        </w:rPr>
-        <w:t>Purpose limitation</w:t>
-      </w:r>
-    </w:p>
-    <w:p>
-      <w:pPr>
-        <w:numPr>
-          <w:ilvl w:val="0"/>
-          <w:numId w:val="14"/>
-        </w:numPr>
-        <w:spacing w:after="0" w:line="240" w:lineRule="auto"/>
-        <w:textAlignment w:val="baseline"/>
-        <w:rPr>
-          <w:rFonts w:ascii="Arial" w:eastAsia="Times New Roman" w:hAnsi="Arial" w:cs="Arial"/>
-          <w:color w:val="0B0C0C"/>
-          <w:lang w:eastAsia="en-GB"/>
-        </w:rPr>
-      </w:pPr>
-      <w:r>
-        <w:rPr>
-          <w:rFonts w:ascii="Arial" w:eastAsia="Times New Roman" w:hAnsi="Arial" w:cs="Arial"/>
-          <w:color w:val="0B0C0C"/>
-          <w:lang w:eastAsia="en-GB"/>
-        </w:rPr>
-        <w:t>Data minimisation</w:t>
-      </w:r>
-    </w:p>
-    <w:p>
-      <w:pPr>
-        <w:numPr>
-          <w:ilvl w:val="0"/>
-          <w:numId w:val="14"/>
-        </w:numPr>
-        <w:spacing w:after="0" w:line="240" w:lineRule="auto"/>
-        <w:textAlignment w:val="baseline"/>
-        <w:rPr>
-          <w:rFonts w:ascii="Arial" w:eastAsia="Times New Roman" w:hAnsi="Arial" w:cs="Arial"/>
-          <w:color w:val="0B0C0C"/>
-          <w:lang w:eastAsia="en-GB"/>
-        </w:rPr>
-      </w:pPr>
-      <w:r>
-        <w:rPr>
-          <w:rFonts w:ascii="Arial" w:eastAsia="Times New Roman" w:hAnsi="Arial" w:cs="Arial"/>
-          <w:color w:val="0B0C0C"/>
-          <w:lang w:eastAsia="en-GB"/>
-        </w:rPr>
-        <w:t>Accuracy</w:t>
-      </w:r>
-    </w:p>
-    <w:p>
-      <w:pPr>
-        <w:numPr>
-          <w:ilvl w:val="0"/>
-          <w:numId w:val="14"/>
-        </w:numPr>
-        <w:spacing w:after="0" w:line="240" w:lineRule="auto"/>
-        <w:textAlignment w:val="baseline"/>
-        <w:rPr>
-          <w:rFonts w:ascii="Arial" w:eastAsia="Times New Roman" w:hAnsi="Arial" w:cs="Arial"/>
-          <w:color w:val="0B0C0C"/>
-          <w:lang w:eastAsia="en-GB"/>
-        </w:rPr>
-      </w:pPr>
-      <w:r>
-        <w:rPr>
-          <w:rFonts w:ascii="Arial" w:eastAsia="Times New Roman" w:hAnsi="Arial" w:cs="Arial"/>
-          <w:color w:val="0B0C0C"/>
-          <w:lang w:eastAsia="en-GB"/>
-        </w:rPr>
-        <w:t>Storage limitation</w:t>
-      </w:r>
-    </w:p>
-    <w:p>
-      <w:pPr>
-        <w:numPr>
-          <w:ilvl w:val="0"/>
-          <w:numId w:val="14"/>
-        </w:numPr>
-        <w:spacing w:after="0" w:line="240" w:lineRule="auto"/>
-        <w:textAlignment w:val="baseline"/>
-        <w:rPr>
-          <w:rFonts w:ascii="Arial" w:eastAsia="Times New Roman" w:hAnsi="Arial" w:cs="Arial"/>
-          <w:color w:val="0B0C0C"/>
-          <w:lang w:eastAsia="en-GB"/>
-        </w:rPr>
-      </w:pPr>
-      <w:r>
-        <w:rPr>
-          <w:rFonts w:ascii="Arial" w:eastAsia="Times New Roman" w:hAnsi="Arial" w:cs="Arial"/>
-          <w:color w:val="0B0C0C"/>
-          <w:lang w:eastAsia="en-GB"/>
-        </w:rPr>
-        <w:t>Integrity and confidentiality (security)</w:t>
-      </w:r>
-    </w:p>
-    <w:p>
-      <w:pPr>
-        <w:numPr>
-          <w:ilvl w:val="0"/>
-          <w:numId w:val="14"/>
-        </w:numPr>
-        <w:spacing w:after="0" w:line="240" w:lineRule="auto"/>
-        <w:textAlignment w:val="baseline"/>
-        <w:rPr>
-          <w:rFonts w:ascii="Arial" w:eastAsia="Times New Roman" w:hAnsi="Arial" w:cs="Arial"/>
-          <w:color w:val="0B0C0C"/>
-          <w:lang w:eastAsia="en-GB"/>
-        </w:rPr>
-      </w:pPr>
-      <w:r>
-        <w:rPr>
-          <w:rFonts w:ascii="Arial" w:eastAsia="Times New Roman" w:hAnsi="Arial" w:cs="Arial"/>
-          <w:color w:val="0B0C0C"/>
-          <w:lang w:eastAsia="en-GB"/>
-        </w:rPr>
-        <w:t>Accountability</w:t>
-      </w:r>
-    </w:p>
-    <w:p>
-      <w:pPr>
-        <w:spacing w:after="0" w:line="240" w:lineRule="auto"/>
-        <w:rPr>
-          <w:rFonts w:ascii="Times New Roman" w:eastAsia="Times New Roman" w:hAnsi="Times New Roman" w:cs="Times New Roman"/>
-          <w:sz w:val="24"/>
-          <w:szCs w:val="24"/>
-          <w:lang w:eastAsia="en-GB"/>
-        </w:rPr>
-      </w:pPr>
-    </w:p>
-    <w:p>
-      <w:pPr>
-        <w:spacing w:after="0" w:line="240" w:lineRule="auto"/>
-        <w:rPr>
-          <w:rFonts w:ascii="Times New Roman" w:eastAsia="Times New Roman" w:hAnsi="Times New Roman" w:cs="Times New Roman"/>
-          <w:sz w:val="24"/>
-          <w:szCs w:val="24"/>
-          <w:lang w:eastAsia="en-GB"/>
-        </w:rPr>
-      </w:pPr>
-      <w:r>
-        <w:rPr>
-          <w:rFonts w:ascii="Arial" w:eastAsia="Times New Roman" w:hAnsi="Arial" w:cs="Arial"/>
-          <w:color w:val="0B0C0C"/>
-          <w:lang w:eastAsia="en-GB"/>
-        </w:rPr>
-        <w:t xml:space="preserve">ico.org.uk (2018) </w:t>
-      </w:r>
-      <w:r>
-        <w:rPr>
-          <w:rFonts w:ascii="Arial" w:eastAsia="Times New Roman" w:hAnsi="Arial" w:cs="Arial"/>
-          <w:i/>
-          <w:iCs/>
-          <w:color w:val="0B0C0C"/>
-          <w:lang w:eastAsia="en-GB"/>
-        </w:rPr>
-        <w:t>Guide to the General Data Protection Regulation (GDPR).</w:t>
-      </w:r>
-      <w:r>
-        <w:rPr>
-          <w:rFonts w:ascii="Arial" w:eastAsia="Times New Roman" w:hAnsi="Arial" w:cs="Arial"/>
-          <w:color w:val="0B0C0C"/>
-          <w:lang w:eastAsia="en-GB"/>
-        </w:rPr>
-        <w:t xml:space="preserve"> Available at: </w:t>
-      </w:r>
-      <w:hyperlink r:id="rId9" w:history="1">
-        <w:r>
-          <w:rPr>
-            <w:rFonts w:ascii="Arial" w:eastAsia="Times New Roman" w:hAnsi="Arial" w:cs="Arial"/>
-            <w:color w:val="1155CC"/>
-            <w:u w:val="single"/>
-            <w:lang w:eastAsia="en-GB"/>
-          </w:rPr>
-          <w:t>https://ico.org.uk/for-organisations/guide-to-the-general-data-protection-regulation-gdpr/principles/</w:t>
-        </w:r>
-      </w:hyperlink>
-      <w:r>
-        <w:rPr>
-          <w:rFonts w:ascii="Arial" w:eastAsia="Times New Roman" w:hAnsi="Arial" w:cs="Arial"/>
-          <w:color w:val="0B0C0C"/>
-          <w:lang w:eastAsia="en-GB"/>
-        </w:rPr>
-        <w:t xml:space="preserve"> (Accessed 06/11/2018).</w:t>
-      </w:r>
-    </w:p>
-    <w:p>
-      <w:pPr>
-        <w:spacing w:after="240" w:line="240" w:lineRule="auto"/>
-        <w:rPr>
-          <w:rFonts w:ascii="Times New Roman" w:eastAsia="Times New Roman" w:hAnsi="Times New Roman" w:cs="Times New Roman"/>
-          <w:sz w:val="24"/>
-          <w:szCs w:val="24"/>
-          <w:lang w:eastAsia="en-GB"/>
-        </w:rPr>
-      </w:pPr>
-      <w:r>
-        <w:rPr>
-          <w:rFonts w:ascii="Times New Roman" w:eastAsia="Times New Roman" w:hAnsi="Times New Roman" w:cs="Times New Roman"/>
-          <w:sz w:val="24"/>
-          <w:szCs w:val="24"/>
-          <w:lang w:eastAsia="en-GB"/>
-        </w:rPr>
-        <w:br/>
-      </w:r>
-      <w:r>
-        <w:rPr>
-          <w:rFonts w:ascii="Times New Roman" w:eastAsia="Times New Roman" w:hAnsi="Times New Roman" w:cs="Times New Roman"/>
-          <w:sz w:val="24"/>
-          <w:szCs w:val="24"/>
-          <w:lang w:eastAsia="en-GB"/>
-        </w:rPr>
-        <w:br/>
-      </w:r>
-      <w:r>
-        <w:rPr>
-          <w:rFonts w:ascii="Times New Roman" w:eastAsia="Times New Roman" w:hAnsi="Times New Roman" w:cs="Times New Roman"/>
-          <w:sz w:val="24"/>
-          <w:szCs w:val="24"/>
-          <w:lang w:eastAsia="en-GB"/>
-        </w:rPr>
-        <w:br/>
-      </w:r>
-      <w:r>
-        <w:rPr>
-          <w:rFonts w:ascii="Times New Roman" w:eastAsia="Times New Roman" w:hAnsi="Times New Roman" w:cs="Times New Roman"/>
-          <w:sz w:val="24"/>
-          <w:szCs w:val="24"/>
-          <w:lang w:eastAsia="en-GB"/>
-        </w:rPr>
-        <w:br/>
-      </w:r>
-      <w:r>
-        <w:rPr>
-          <w:rFonts w:ascii="Times New Roman" w:eastAsia="Times New Roman" w:hAnsi="Times New Roman" w:cs="Times New Roman"/>
-          <w:sz w:val="24"/>
-          <w:szCs w:val="24"/>
-          <w:lang w:eastAsia="en-GB"/>
-        </w:rPr>
-        <w:br/>
-      </w:r>
-    </w:p>
-    <w:p>
-      <w:pPr>
-        <w:spacing w:before="320" w:after="80" w:line="240" w:lineRule="auto"/>
-        <w:outlineLvl w:val="2"/>
-        <w:rPr>
-          <w:rFonts w:ascii="Times New Roman" w:eastAsia="Times New Roman" w:hAnsi="Times New Roman" w:cs="Times New Roman"/>
-          <w:b/>
-          <w:bCs/>
-          <w:sz w:val="27"/>
-          <w:szCs w:val="27"/>
-          <w:lang w:eastAsia="en-GB"/>
-        </w:rPr>
-      </w:pPr>
-      <w:r>
-        <w:rPr>
-          <w:rFonts w:ascii="Arial" w:eastAsia="Times New Roman" w:hAnsi="Arial" w:cs="Arial"/>
-          <w:color w:val="434343"/>
-          <w:sz w:val="28"/>
-          <w:szCs w:val="28"/>
-          <w:lang w:eastAsia="en-GB"/>
-        </w:rPr>
-        <w:t xml:space="preserve">Why are they important to </w:t>
+        <w:t xml:space="preserve">This code of ethics and professional conduct outlines the ethical principles that govern decisions and behaviour at </w:t>
       </w:r>
       <w:proofErr w:type="spellStart"/>
       <w:r>
@@ -699,7 +42,123 @@
           <w:szCs w:val="28"/>
           <w:lang w:eastAsia="en-GB"/>
         </w:rPr>
-        <w:t xml:space="preserve"> Ltd.</w:t>
+        <w:t>. They give general outlines of how employees should behave, as well as specific guidance for handling issues like harassment, safety, and conflicts of interest.</w:t>
+      </w:r>
+    </w:p>
+    <w:p>
+      <w:pPr>
+        <w:rPr>
+          <w:rFonts w:ascii="Arial" w:eastAsia="Times New Roman" w:hAnsi="Arial" w:cs="Arial"/>
+          <w:color w:val="434343"/>
+          <w:sz w:val="28"/>
+          <w:szCs w:val="28"/>
+          <w:lang w:eastAsia="en-GB"/>
+        </w:rPr>
+      </w:pPr>
+    </w:p>
+    <w:p>
+      <w:pPr>
+        <w:rPr>
+          <w:rFonts w:ascii="Arial" w:eastAsia="Times New Roman" w:hAnsi="Arial" w:cs="Arial"/>
+          <w:color w:val="434343"/>
+          <w:sz w:val="28"/>
+          <w:szCs w:val="28"/>
+          <w:lang w:eastAsia="en-GB"/>
+        </w:rPr>
+      </w:pPr>
+      <w:r>
+        <w:rPr>
+          <w:rFonts w:ascii="Arial" w:eastAsia="Times New Roman" w:hAnsi="Arial" w:cs="Arial"/>
+          <w:color w:val="434343"/>
+          <w:sz w:val="28"/>
+          <w:szCs w:val="28"/>
+          <w:lang w:eastAsia="en-GB"/>
+        </w:rPr>
+        <w:t>Be patient and courteous</w:t>
+      </w:r>
+    </w:p>
+    <w:p>
+      <w:pPr>
+        <w:rPr>
+          <w:rFonts w:ascii="Arial" w:eastAsia="Times New Roman" w:hAnsi="Arial" w:cs="Arial"/>
+          <w:color w:val="434343"/>
+          <w:sz w:val="28"/>
+          <w:szCs w:val="28"/>
+          <w:lang w:eastAsia="en-GB"/>
+        </w:rPr>
+      </w:pPr>
+      <w:r>
+        <w:rPr>
+          <w:rFonts w:ascii="Arial" w:eastAsia="Times New Roman" w:hAnsi="Arial" w:cs="Arial"/>
+          <w:color w:val="434343"/>
+          <w:sz w:val="28"/>
+          <w:szCs w:val="28"/>
+          <w:lang w:eastAsia="en-GB"/>
+        </w:rPr>
+        <w:t>Be inclusive</w:t>
+      </w:r>
+    </w:p>
+    <w:p>
+      <w:pPr>
+        <w:rPr>
+          <w:rFonts w:ascii="Arial" w:eastAsia="Times New Roman" w:hAnsi="Arial" w:cs="Arial"/>
+          <w:color w:val="434343"/>
+          <w:sz w:val="28"/>
+          <w:szCs w:val="28"/>
+          <w:lang w:eastAsia="en-GB"/>
+        </w:rPr>
+      </w:pPr>
+      <w:r>
+        <w:rPr>
+          <w:rFonts w:ascii="Arial" w:eastAsia="Times New Roman" w:hAnsi="Arial" w:cs="Arial"/>
+          <w:color w:val="434343"/>
+          <w:sz w:val="28"/>
+          <w:szCs w:val="28"/>
+          <w:lang w:eastAsia="en-GB"/>
+        </w:rPr>
+        <w:t xml:space="preserve"> We welcome and support people of all backgrounds and identities. This includes, but is not limited to members of any sexual orientation, gender identity and expression, race, ethnicity, culture, national origin, social and economic class, educational level, colour, immigration status, sex, age, size, family status, political belief, religion, and mental and physical ability.</w:t>
+      </w:r>
+    </w:p>
+    <w:p>
+      <w:pPr>
+        <w:rPr>
+          <w:rFonts w:ascii="Arial" w:eastAsia="Times New Roman" w:hAnsi="Arial" w:cs="Arial"/>
+          <w:color w:val="434343"/>
+          <w:sz w:val="28"/>
+          <w:szCs w:val="28"/>
+          <w:lang w:eastAsia="en-GB"/>
+        </w:rPr>
+      </w:pPr>
+      <w:r>
+        <w:rPr>
+          <w:rFonts w:ascii="Arial" w:eastAsia="Times New Roman" w:hAnsi="Arial" w:cs="Arial"/>
+          <w:color w:val="434343"/>
+          <w:sz w:val="28"/>
+          <w:szCs w:val="28"/>
+          <w:lang w:eastAsia="en-GB"/>
+        </w:rPr>
+        <w:t>Be considerate</w:t>
+      </w:r>
+    </w:p>
+    <w:p>
+      <w:pPr>
+        <w:rPr>
+          <w:rFonts w:ascii="Arial" w:eastAsia="Times New Roman" w:hAnsi="Arial" w:cs="Arial"/>
+          <w:color w:val="434343"/>
+          <w:sz w:val="28"/>
+          <w:szCs w:val="28"/>
+          <w:lang w:eastAsia="en-GB"/>
+        </w:rPr>
+      </w:pPr>
+      <w:r>
+        <w:rPr>
+          <w:rFonts w:ascii="Arial" w:eastAsia="Times New Roman" w:hAnsi="Arial" w:cs="Arial"/>
+          <w:color w:val="434343"/>
+          <w:sz w:val="28"/>
+          <w:szCs w:val="28"/>
+          <w:lang w:eastAsia="en-GB"/>
+        </w:rPr>
+        <w:t xml:space="preserve"> We all depend on each other to produce the best work we can as a company. Your decisions will affect clients and colleagues, and you should </w:t>
       </w:r>
       <w:proofErr w:type="gramStart"/>
       <w:r>
@@ -710,87 +169,27 @@
           <w:szCs w:val="28"/>
           <w:lang w:eastAsia="en-GB"/>
         </w:rPr>
-        <w:t>:</w:t>
+        <w:t>take those consequences into account</w:t>
       </w:r>
       <w:proofErr w:type="gramEnd"/>
-    </w:p>
-    <w:p>
-      <w:pPr>
-        <w:spacing w:after="0" w:line="240" w:lineRule="auto"/>
-        <w:rPr>
-          <w:rFonts w:ascii="Times New Roman" w:eastAsia="Times New Roman" w:hAnsi="Times New Roman" w:cs="Times New Roman"/>
-          <w:sz w:val="24"/>
-          <w:szCs w:val="24"/>
-          <w:lang w:eastAsia="en-GB"/>
-        </w:rPr>
-      </w:pPr>
       <w:r>
         <w:rPr>
           <w:rFonts w:ascii="Arial" w:eastAsia="Times New Roman" w:hAnsi="Arial" w:cs="Arial"/>
-          <w:color w:val="0B0C0C"/>
-          <w:lang w:eastAsia="en-GB"/>
-        </w:rPr>
-        <w:lastRenderedPageBreak/>
-        <w:t xml:space="preserve">Both of these laws are essential to those working at </w:t>
-      </w:r>
-      <w:proofErr w:type="spellStart"/>
-      <w:r>
-        <w:rPr>
-          <w:rFonts w:ascii="Arial" w:eastAsia="Times New Roman" w:hAnsi="Arial" w:cs="Arial"/>
-          <w:color w:val="0B0C0C"/>
-          <w:lang w:eastAsia="en-GB"/>
-        </w:rPr>
-        <w:t>Ufix</w:t>
-      </w:r>
-      <w:proofErr w:type="spellEnd"/>
-      <w:r>
-        <w:rPr>
-          <w:rFonts w:ascii="Arial" w:eastAsia="Times New Roman" w:hAnsi="Arial" w:cs="Arial"/>
-          <w:color w:val="0B0C0C"/>
-          <w:lang w:eastAsia="en-GB"/>
-        </w:rPr>
-        <w:t xml:space="preserve"> Ltd. As they are a recruitment company, they handle the personal information of not only their employees but also the information of potential employees. Because of this those working there need to be extra careful when managing this data and be sure to conform to the principles set out by both the Data Protection Act 2018 and GDPR. Failure to do so could lead to serious issue for </w:t>
-      </w:r>
-      <w:proofErr w:type="spellStart"/>
-      <w:r>
-        <w:rPr>
-          <w:rFonts w:ascii="Arial" w:eastAsia="Times New Roman" w:hAnsi="Arial" w:cs="Arial"/>
-          <w:color w:val="0B0C0C"/>
-          <w:lang w:eastAsia="en-GB"/>
-        </w:rPr>
-        <w:t>Ufix</w:t>
-      </w:r>
-      <w:proofErr w:type="spellEnd"/>
-      <w:r>
-        <w:rPr>
-          <w:rFonts w:ascii="Arial" w:eastAsia="Times New Roman" w:hAnsi="Arial" w:cs="Arial"/>
-          <w:color w:val="0B0C0C"/>
-          <w:lang w:eastAsia="en-GB"/>
-        </w:rPr>
-        <w:t xml:space="preserve"> Ltd...</w:t>
+          <w:color w:val="434343"/>
+          <w:sz w:val="28"/>
+          <w:szCs w:val="28"/>
+          <w:lang w:eastAsia="en-GB"/>
+        </w:rPr>
+        <w:t xml:space="preserve"> when making decisions.</w:t>
       </w:r>
     </w:p>
     <w:p>
       <w:pPr>
-        <w:spacing w:after="0" w:line="240" w:lineRule="auto"/>
-        <w:rPr>
-          <w:rFonts w:ascii="Times New Roman" w:eastAsia="Times New Roman" w:hAnsi="Times New Roman" w:cs="Times New Roman"/>
-          <w:sz w:val="24"/>
-          <w:szCs w:val="24"/>
-          <w:lang w:eastAsia="en-GB"/>
-        </w:rPr>
-      </w:pPr>
-    </w:p>
-    <w:p>
-      <w:pPr>
-        <w:spacing w:before="320" w:after="80" w:line="240" w:lineRule="auto"/>
-        <w:outlineLvl w:val="2"/>
-        <w:rPr>
-          <w:rFonts w:ascii="Times New Roman" w:eastAsia="Times New Roman" w:hAnsi="Times New Roman" w:cs="Times New Roman"/>
-          <w:b/>
-          <w:bCs/>
-          <w:sz w:val="27"/>
-          <w:szCs w:val="27"/>
+        <w:rPr>
+          <w:rFonts w:ascii="Arial" w:eastAsia="Times New Roman" w:hAnsi="Arial" w:cs="Arial"/>
+          <w:color w:val="434343"/>
+          <w:sz w:val="28"/>
+          <w:szCs w:val="28"/>
           <w:lang w:eastAsia="en-GB"/>
         </w:rPr>
       </w:pPr>
@@ -802,90 +201,339 @@
           <w:szCs w:val="28"/>
           <w:lang w:eastAsia="en-GB"/>
         </w:rPr>
-        <w:t>Consequences:</w:t>
+        <w:t>Be respectful</w:t>
       </w:r>
     </w:p>
     <w:p>
       <w:pPr>
-        <w:spacing w:after="0" w:line="240" w:lineRule="auto"/>
-        <w:rPr>
-          <w:rFonts w:ascii="Times New Roman" w:eastAsia="Times New Roman" w:hAnsi="Times New Roman" w:cs="Times New Roman"/>
-          <w:sz w:val="24"/>
-          <w:szCs w:val="24"/>
+        <w:rPr>
+          <w:rFonts w:ascii="Arial" w:eastAsia="Times New Roman" w:hAnsi="Arial" w:cs="Arial"/>
+          <w:color w:val="434343"/>
+          <w:sz w:val="28"/>
+          <w:szCs w:val="28"/>
           <w:lang w:eastAsia="en-GB"/>
         </w:rPr>
       </w:pPr>
       <w:r>
         <w:rPr>
           <w:rFonts w:ascii="Arial" w:eastAsia="Times New Roman" w:hAnsi="Arial" w:cs="Arial"/>
-          <w:color w:val="0B0C0C"/>
-          <w:lang w:eastAsia="en-GB"/>
-        </w:rPr>
-        <w:t xml:space="preserve">There are a few major consequences </w:t>
+          <w:color w:val="434343"/>
+          <w:sz w:val="28"/>
+          <w:szCs w:val="28"/>
+          <w:lang w:eastAsia="en-GB"/>
+        </w:rPr>
+        <w:t xml:space="preserve">We </w:t>
       </w:r>
-      <w:proofErr w:type="spellStart"/>
+      <w:proofErr w:type="gramStart"/>
       <w:r>
         <w:rPr>
           <w:rFonts w:ascii="Arial" w:eastAsia="Times New Roman" w:hAnsi="Arial" w:cs="Arial"/>
-          <w:color w:val="0B0C0C"/>
-          <w:lang w:eastAsia="en-GB"/>
-        </w:rPr>
-        <w:t>Ufix</w:t>
+          <w:color w:val="434343"/>
+          <w:sz w:val="28"/>
+          <w:szCs w:val="28"/>
+          <w:lang w:eastAsia="en-GB"/>
+        </w:rPr>
+        <w:t>won't</w:t>
       </w:r>
-      <w:proofErr w:type="spellEnd"/>
+      <w:proofErr w:type="gramEnd"/>
       <w:r>
         <w:rPr>
           <w:rFonts w:ascii="Arial" w:eastAsia="Times New Roman" w:hAnsi="Arial" w:cs="Arial"/>
-          <w:color w:val="0B0C0C"/>
-          <w:lang w:eastAsia="en-GB"/>
-        </w:rPr>
-        <w:t xml:space="preserve"> Ltd. may face if they fail to conform to the governing rules of both the Data Protection Act 2018 and GDPR. For example, </w:t>
-      </w:r>
-      <w:proofErr w:type="spellStart"/>
-      <w:r>
-        <w:rPr>
-          <w:rFonts w:ascii="Arial" w:eastAsia="Times New Roman" w:hAnsi="Arial" w:cs="Arial"/>
-          <w:color w:val="0B0C0C"/>
-          <w:lang w:eastAsia="en-GB"/>
-        </w:rPr>
-        <w:t>Ufix</w:t>
-      </w:r>
-      <w:proofErr w:type="spellEnd"/>
-      <w:r>
-        <w:rPr>
-          <w:rFonts w:ascii="Arial" w:eastAsia="Times New Roman" w:hAnsi="Arial" w:cs="Arial"/>
-          <w:color w:val="0B0C0C"/>
-          <w:lang w:eastAsia="en-GB"/>
-        </w:rPr>
-        <w:t xml:space="preserve"> Ltd. is found to have neglected the security of a person’s personal data which they hold and depending on the severity of the situation they may be required to pay a fine of up to €10 Million or 2% of their annual turnover (Whichever results in a higher figure) or, €20 Million or 4% annual turnover (Whichever results in a higher figure). Either of these fines can be devastating to </w:t>
-      </w:r>
-      <w:proofErr w:type="spellStart"/>
-      <w:r>
-        <w:rPr>
-          <w:rFonts w:ascii="Arial" w:eastAsia="Times New Roman" w:hAnsi="Arial" w:cs="Arial"/>
-          <w:color w:val="0B0C0C"/>
-          <w:lang w:eastAsia="en-GB"/>
-        </w:rPr>
-        <w:t>Ufix</w:t>
-      </w:r>
-      <w:proofErr w:type="spellEnd"/>
-      <w:r>
-        <w:rPr>
-          <w:rFonts w:ascii="Arial" w:eastAsia="Times New Roman" w:hAnsi="Arial" w:cs="Arial"/>
-          <w:color w:val="0B0C0C"/>
-          <w:lang w:eastAsia="en-GB"/>
-        </w:rPr>
-        <w:t xml:space="preserve"> Ltd.</w:t>
+          <w:color w:val="434343"/>
+          <w:sz w:val="28"/>
+          <w:szCs w:val="28"/>
+          <w:lang w:eastAsia="en-GB"/>
+        </w:rPr>
+        <w:t xml:space="preserve"> all agree all the time, but disagreement is no excuse for disrespectful behaviour. We will all experience frustration from time to time, but we cannot allow that frustration become personal attacks. An environment where people feel uncomfortable or threatened is not a productive or creative one.</w:t>
       </w:r>
     </w:p>
-    <w:p/>
+    <w:p>
+      <w:pPr>
+        <w:rPr>
+          <w:rFonts w:ascii="Arial" w:eastAsia="Times New Roman" w:hAnsi="Arial" w:cs="Arial"/>
+          <w:color w:val="434343"/>
+          <w:sz w:val="28"/>
+          <w:szCs w:val="28"/>
+          <w:lang w:eastAsia="en-GB"/>
+        </w:rPr>
+      </w:pPr>
+      <w:r>
+        <w:rPr>
+          <w:rFonts w:ascii="Arial" w:eastAsia="Times New Roman" w:hAnsi="Arial" w:cs="Arial"/>
+          <w:color w:val="434343"/>
+          <w:sz w:val="28"/>
+          <w:szCs w:val="28"/>
+          <w:lang w:eastAsia="en-GB"/>
+        </w:rPr>
+        <w:t>Choose your words carefully</w:t>
+      </w:r>
+    </w:p>
+    <w:p>
+      <w:pPr>
+        <w:rPr>
+          <w:rFonts w:ascii="Arial" w:eastAsia="Times New Roman" w:hAnsi="Arial" w:cs="Arial"/>
+          <w:color w:val="434343"/>
+          <w:sz w:val="28"/>
+          <w:szCs w:val="28"/>
+          <w:lang w:eastAsia="en-GB"/>
+        </w:rPr>
+      </w:pPr>
+      <w:r>
+        <w:rPr>
+          <w:rFonts w:ascii="Arial" w:eastAsia="Times New Roman" w:hAnsi="Arial" w:cs="Arial"/>
+          <w:color w:val="434343"/>
+          <w:sz w:val="28"/>
+          <w:szCs w:val="28"/>
+          <w:lang w:eastAsia="en-GB"/>
+        </w:rPr>
+        <w:t xml:space="preserve">Always conduct yourself professionally. Be kind to others. Do not insult or put down others. Harassment and exclusionary behaviour </w:t>
+      </w:r>
+      <w:proofErr w:type="gramStart"/>
+      <w:r>
+        <w:rPr>
+          <w:rFonts w:ascii="Arial" w:eastAsia="Times New Roman" w:hAnsi="Arial" w:cs="Arial"/>
+          <w:color w:val="434343"/>
+          <w:sz w:val="28"/>
+          <w:szCs w:val="28"/>
+          <w:lang w:eastAsia="en-GB"/>
+        </w:rPr>
+        <w:t>aren't</w:t>
+      </w:r>
+      <w:proofErr w:type="gramEnd"/>
+      <w:r>
+        <w:rPr>
+          <w:rFonts w:ascii="Arial" w:eastAsia="Times New Roman" w:hAnsi="Arial" w:cs="Arial"/>
+          <w:color w:val="434343"/>
+          <w:sz w:val="28"/>
+          <w:szCs w:val="28"/>
+          <w:lang w:eastAsia="en-GB"/>
+        </w:rPr>
+        <w:t xml:space="preserve"> acceptable. This includes, but is not limited </w:t>
+      </w:r>
+      <w:proofErr w:type="gramStart"/>
+      <w:r>
+        <w:rPr>
+          <w:rFonts w:ascii="Arial" w:eastAsia="Times New Roman" w:hAnsi="Arial" w:cs="Arial"/>
+          <w:color w:val="434343"/>
+          <w:sz w:val="28"/>
+          <w:szCs w:val="28"/>
+          <w:lang w:eastAsia="en-GB"/>
+        </w:rPr>
+        <w:t>to:</w:t>
+      </w:r>
+      <w:proofErr w:type="gramEnd"/>
+      <w:r>
+        <w:rPr>
+          <w:rFonts w:ascii="Arial" w:eastAsia="Times New Roman" w:hAnsi="Arial" w:cs="Arial"/>
+          <w:color w:val="434343"/>
+          <w:sz w:val="28"/>
+          <w:szCs w:val="28"/>
+          <w:lang w:eastAsia="en-GB"/>
+        </w:rPr>
+        <w:t xml:space="preserve"> - Threats of violence. - Discriminatory jokes and language. - Sharing sexually explicit or violent material via electronic devices or other means. – Personal insults, especially those using racist or sexist terms. - Unwelcome sexual attention. - Advocating for, or encouraging, any of the above behaviour.</w:t>
+      </w:r>
+    </w:p>
+    <w:p>
+      <w:pPr>
+        <w:rPr>
+          <w:rFonts w:ascii="Arial" w:eastAsia="Times New Roman" w:hAnsi="Arial" w:cs="Arial"/>
+          <w:color w:val="434343"/>
+          <w:sz w:val="28"/>
+          <w:szCs w:val="28"/>
+          <w:lang w:eastAsia="en-GB"/>
+        </w:rPr>
+      </w:pPr>
+      <w:r>
+        <w:rPr>
+          <w:rFonts w:ascii="Arial" w:eastAsia="Times New Roman" w:hAnsi="Arial" w:cs="Arial"/>
+          <w:color w:val="434343"/>
+          <w:sz w:val="28"/>
+          <w:szCs w:val="28"/>
+          <w:lang w:eastAsia="en-GB"/>
+        </w:rPr>
+        <w:lastRenderedPageBreak/>
+        <w:t>Repeated harassment of others</w:t>
+      </w:r>
+    </w:p>
+    <w:p>
+      <w:pPr>
+        <w:rPr>
+          <w:rFonts w:ascii="Arial" w:eastAsia="Times New Roman" w:hAnsi="Arial" w:cs="Arial"/>
+          <w:color w:val="434343"/>
+          <w:sz w:val="28"/>
+          <w:szCs w:val="28"/>
+          <w:lang w:eastAsia="en-GB"/>
+        </w:rPr>
+      </w:pPr>
+      <w:r>
+        <w:rPr>
+          <w:rFonts w:ascii="Arial" w:eastAsia="Times New Roman" w:hAnsi="Arial" w:cs="Arial"/>
+          <w:color w:val="434343"/>
+          <w:sz w:val="28"/>
+          <w:szCs w:val="28"/>
+          <w:lang w:eastAsia="en-GB"/>
+        </w:rPr>
+        <w:t>In general, if someone asks you to stop something, then stop.</w:t>
+      </w:r>
+    </w:p>
+    <w:p>
+      <w:pPr>
+        <w:rPr>
+          <w:rFonts w:ascii="Arial" w:eastAsia="Times New Roman" w:hAnsi="Arial" w:cs="Arial"/>
+          <w:color w:val="434343"/>
+          <w:sz w:val="28"/>
+          <w:szCs w:val="28"/>
+          <w:lang w:eastAsia="en-GB"/>
+        </w:rPr>
+      </w:pPr>
+      <w:r>
+        <w:rPr>
+          <w:rFonts w:ascii="Arial" w:eastAsia="Times New Roman" w:hAnsi="Arial" w:cs="Arial"/>
+          <w:color w:val="434343"/>
+          <w:sz w:val="28"/>
+          <w:szCs w:val="28"/>
+          <w:lang w:eastAsia="en-GB"/>
+        </w:rPr>
+        <w:t>When we disagree, try to understand why</w:t>
+      </w:r>
+    </w:p>
+    <w:p>
+      <w:pPr>
+        <w:rPr>
+          <w:rFonts w:ascii="Arial" w:eastAsia="Times New Roman" w:hAnsi="Arial" w:cs="Arial"/>
+          <w:color w:val="434343"/>
+          <w:sz w:val="28"/>
+          <w:szCs w:val="28"/>
+          <w:lang w:eastAsia="en-GB"/>
+        </w:rPr>
+      </w:pPr>
+      <w:r>
+        <w:rPr>
+          <w:rFonts w:ascii="Arial" w:eastAsia="Times New Roman" w:hAnsi="Arial" w:cs="Arial"/>
+          <w:color w:val="434343"/>
+          <w:sz w:val="28"/>
+          <w:szCs w:val="28"/>
+          <w:lang w:eastAsia="en-GB"/>
+        </w:rPr>
+        <w:t>Differences of opinion and disagreements are mostly unavoidable. What is important is that we resolve disagreements and differing views constructively.</w:t>
+      </w:r>
+    </w:p>
+    <w:p>
+      <w:pPr>
+        <w:rPr>
+          <w:rFonts w:ascii="Arial" w:eastAsia="Times New Roman" w:hAnsi="Arial" w:cs="Arial"/>
+          <w:color w:val="434343"/>
+          <w:sz w:val="28"/>
+          <w:szCs w:val="28"/>
+          <w:lang w:eastAsia="en-GB"/>
+        </w:rPr>
+      </w:pPr>
+      <w:r>
+        <w:rPr>
+          <w:rFonts w:ascii="Arial" w:eastAsia="Times New Roman" w:hAnsi="Arial" w:cs="Arial"/>
+          <w:color w:val="434343"/>
+          <w:sz w:val="28"/>
+          <w:szCs w:val="28"/>
+          <w:lang w:eastAsia="en-GB"/>
+        </w:rPr>
+        <w:t>Our differences can be our strengths</w:t>
+      </w:r>
+    </w:p>
+    <w:p>
+      <w:pPr>
+        <w:rPr>
+          <w:rFonts w:ascii="Arial" w:eastAsia="Times New Roman" w:hAnsi="Arial" w:cs="Arial"/>
+          <w:color w:val="434343"/>
+          <w:sz w:val="28"/>
+          <w:szCs w:val="28"/>
+          <w:lang w:eastAsia="en-GB"/>
+        </w:rPr>
+      </w:pPr>
+    </w:p>
+    <w:p>
+      <w:pPr>
+        <w:rPr>
+          <w:rFonts w:ascii="Arial" w:eastAsia="Times New Roman" w:hAnsi="Arial" w:cs="Arial"/>
+          <w:color w:val="434343"/>
+          <w:sz w:val="28"/>
+          <w:szCs w:val="28"/>
+          <w:lang w:eastAsia="en-GB"/>
+        </w:rPr>
+      </w:pPr>
+      <w:r>
+        <w:rPr>
+          <w:rFonts w:ascii="Arial" w:eastAsia="Times New Roman" w:hAnsi="Arial" w:cs="Arial"/>
+          <w:color w:val="434343"/>
+          <w:sz w:val="28"/>
+          <w:szCs w:val="28"/>
+          <w:lang w:eastAsia="en-GB"/>
+        </w:rPr>
+        <w:t xml:space="preserve">We can find strength in diversity. Different people have different perspectives on issues, and that can be valuable for solving problems or generating new ideas. Being unable to understand why someone holds a viewpoint </w:t>
+      </w:r>
+      <w:proofErr w:type="gramStart"/>
+      <w:r>
+        <w:rPr>
+          <w:rFonts w:ascii="Arial" w:eastAsia="Times New Roman" w:hAnsi="Arial" w:cs="Arial"/>
+          <w:color w:val="434343"/>
+          <w:sz w:val="28"/>
+          <w:szCs w:val="28"/>
+          <w:lang w:eastAsia="en-GB"/>
+        </w:rPr>
+        <w:t>doesn’t</w:t>
+      </w:r>
+      <w:proofErr w:type="gramEnd"/>
+      <w:r>
+        <w:rPr>
+          <w:rFonts w:ascii="Arial" w:eastAsia="Times New Roman" w:hAnsi="Arial" w:cs="Arial"/>
+          <w:color w:val="434343"/>
+          <w:sz w:val="28"/>
+          <w:szCs w:val="28"/>
+          <w:lang w:eastAsia="en-GB"/>
+        </w:rPr>
+        <w:t xml:space="preserve"> mean that they’re wrong. </w:t>
+      </w:r>
+      <w:proofErr w:type="gramStart"/>
+      <w:r>
+        <w:rPr>
+          <w:rFonts w:ascii="Arial" w:eastAsia="Times New Roman" w:hAnsi="Arial" w:cs="Arial"/>
+          <w:color w:val="434343"/>
+          <w:sz w:val="28"/>
+          <w:szCs w:val="28"/>
+          <w:lang w:eastAsia="en-GB"/>
+        </w:rPr>
+        <w:t>Don’t</w:t>
+      </w:r>
+      <w:proofErr w:type="gramEnd"/>
+      <w:r>
+        <w:rPr>
+          <w:rFonts w:ascii="Arial" w:eastAsia="Times New Roman" w:hAnsi="Arial" w:cs="Arial"/>
+          <w:color w:val="434343"/>
+          <w:sz w:val="28"/>
+          <w:szCs w:val="28"/>
+          <w:lang w:eastAsia="en-GB"/>
+        </w:rPr>
+        <w:t xml:space="preserve"> forget that we all make mistakes, and blaming each other doesn’t get us anywhere.</w:t>
+      </w:r>
+    </w:p>
+    <w:p>
+      <w:r>
+        <w:rPr>
+          <w:rFonts w:ascii="Arial" w:eastAsia="Times New Roman" w:hAnsi="Arial" w:cs="Arial"/>
+          <w:color w:val="434343"/>
+          <w:sz w:val="28"/>
+          <w:szCs w:val="28"/>
+          <w:lang w:eastAsia="en-GB"/>
+        </w:rPr>
+        <w:t>Instead, focus on resolving issues and learning from mistakes.</w:t>
+      </w:r>
+    </w:p>
     <w:sectPr>
-      <w:headerReference w:type="even" r:id="rId10"/>
-      <w:headerReference w:type="default" r:id="rId11"/>
-      <w:footerReference w:type="even" r:id="rId12"/>
-      <w:footerReference w:type="default" r:id="rId13"/>
-      <w:headerReference w:type="first" r:id="rId14"/>
-      <w:footerReference w:type="first" r:id="rId15"/>
+      <w:headerReference w:type="even" r:id="rId8"/>
+      <w:headerReference w:type="default" r:id="rId9"/>
+      <w:footerReference w:type="even" r:id="rId10"/>
+      <w:footerReference w:type="default" r:id="rId11"/>
+      <w:headerReference w:type="first" r:id="rId12"/>
+      <w:footerReference w:type="first" r:id="rId13"/>
       <w:pgSz w:w="11906" w:h="16838"/>
       <w:pgMar w:top="1440" w:right="1440" w:bottom="1440" w:left="1440" w:header="708" w:footer="708" w:gutter="0"/>
       <w:cols w:space="708"/>
@@ -998,7 +646,6 @@
         <w:lang w:eastAsia="en-GB"/>
       </w:rPr>
     </w:pPr>
-    <w:bookmarkStart w:id="0" w:name="_GoBack"/>
     <w:r>
       <w:rPr>
         <w:noProof/>
@@ -1125,14 +772,23 @@
     </w:r>
     <w:r>
       <w:rPr>
-        <w:rFonts w:ascii="Arial" w:eastAsia="Times New Roman" w:hAnsi="Arial" w:cs="Arial"/>
+        <w:rFonts w:ascii="Arial" w:hAnsi="Arial" w:cs="Arial"/>
         <w:color w:val="000000"/>
         <w:sz w:val="52"/>
         <w:szCs w:val="52"/>
-        <w:lang w:eastAsia="en-GB"/>
-      </w:rPr>
-      <w:t>Data Protection</w:t>
+      </w:rPr>
+      <w:t xml:space="preserve">Business Ethics &amp; </w:t>
     </w:r>
+    <w:r>
+      <w:rPr>
+        <w:rFonts w:ascii="Arial" w:hAnsi="Arial" w:cs="Arial"/>
+        <w:color w:val="000000"/>
+        <w:sz w:val="52"/>
+        <w:szCs w:val="52"/>
+      </w:rPr>
+      <w:t>Conduct</w:t>
+    </w:r>
+    <w:bookmarkStart w:id="0" w:name="_GoBack"/>
     <w:bookmarkEnd w:id="0"/>
     <w:r>
       <w:rPr>
@@ -3757,7 +3413,7 @@
 </file>
 
 <file path=customXml/itemProps1.xml><?xml version="1.0" encoding="utf-8"?>
-<ds:datastoreItem xmlns:ds="http://schemas.openxmlformats.org/officeDocument/2006/customXml" ds:itemID="{8A141949-A167-4179-9A10-A19E6EAE8910}">
+<ds:datastoreItem xmlns:ds="http://schemas.openxmlformats.org/officeDocument/2006/customXml" ds:itemID="{582C89C6-9FC2-44AA-9256-DBC9A3768F79}">
   <ds:schemaRefs>
     <ds:schemaRef ds:uri="http://schemas.openxmlformats.org/officeDocument/2006/bibliography"/>
   </ds:schemaRefs>

</xml_diff>